<commit_message>
meh i forget to save file
</commit_message>
<xml_diff>
--- a/Test Cases.docx
+++ b/Test Cases.docx
@@ -2695,7 +2695,15 @@
               <w:rPr>
                 <w:lang w:val="en-US"/>
               </w:rPr>
-              <w:t>Failed (BG_2)</w:t>
+              <w:t>Fail</w:t>
+            </w:r>
+            <w:bookmarkStart w:id="0" w:name="_GoBack"/>
+            <w:bookmarkEnd w:id="0"/>
+            <w:r>
+              <w:rPr>
+                <w:lang w:val="en-US"/>
+              </w:rPr>
+              <w:t>ed (BG_2)</w:t>
             </w:r>
           </w:p>
         </w:tc>
@@ -3425,12 +3433,7 @@
               <w:cnfStyle w:val="000000000000" w:firstRow="0" w:lastRow="0" w:firstColumn="0" w:lastColumn="0" w:oddVBand="0" w:evenVBand="0" w:oddHBand="0" w:evenHBand="0" w:firstRowFirstColumn="0" w:firstRowLastColumn="0" w:lastRowFirstColumn="0" w:lastRowLastColumn="0"/>
             </w:pPr>
             <w:r>
-              <w:t>Місце паркування позначено</w:t>
-            </w:r>
-            <w:bookmarkStart w:id="0" w:name="_GoBack"/>
-            <w:bookmarkEnd w:id="0"/>
-            <w:r>
-              <w:t xml:space="preserve"> як обране</w:t>
+              <w:t>Місце паркування позначено як обране</w:t>
             </w:r>
           </w:p>
         </w:tc>

</xml_diff>

<commit_message>
Added 3 bug reports
</commit_message>
<xml_diff>
--- a/Test Cases.docx
+++ b/Test Cases.docx
@@ -386,7 +386,7 @@
               <w:rPr>
                 <w:lang w:val="en-US"/>
               </w:rPr>
-              <w:t>JPS</w:t>
+              <w:t>GPS</w:t>
             </w:r>
             <w:r>
               <w:rPr>
@@ -429,7 +429,7 @@
               <w:cnfStyle w:val="000000000000" w:firstRow="0" w:lastRow="0" w:firstColumn="0" w:lastColumn="0" w:oddVBand="0" w:evenVBand="0" w:oddHBand="0" w:evenHBand="0" w:firstRowFirstColumn="0" w:firstRowLastColumn="0" w:lastRowFirstColumn="0" w:lastRowLastColumn="0"/>
             </w:pPr>
             <w:r>
-              <w:t>?</w:t>
+              <w:t>Виконано програму</w:t>
             </w:r>
           </w:p>
         </w:tc>
@@ -443,12 +443,12 @@
         <w:tblLook w:val="04A0" w:firstRow="1" w:lastRow="0" w:firstColumn="1" w:lastColumn="0" w:noHBand="0" w:noVBand="1"/>
       </w:tblPr>
       <w:tblGrid>
-        <w:gridCol w:w="562"/>
-        <w:gridCol w:w="1985"/>
-        <w:gridCol w:w="850"/>
-        <w:gridCol w:w="2410"/>
-        <w:gridCol w:w="2268"/>
-        <w:gridCol w:w="1270"/>
+        <w:gridCol w:w="552"/>
+        <w:gridCol w:w="1942"/>
+        <w:gridCol w:w="1075"/>
+        <w:gridCol w:w="2359"/>
+        <w:gridCol w:w="2184"/>
+        <w:gridCol w:w="1233"/>
       </w:tblGrid>
       <w:tr>
         <w:trPr>
@@ -584,7 +584,7 @@
               <w:rPr>
                 <w:lang w:val="en-US"/>
               </w:rPr>
-              <w:t>JPS</w:t>
+              <w:t>GPS</w:t>
             </w:r>
           </w:p>
         </w:tc>
@@ -605,7 +605,7 @@
               <w:rPr>
                 <w:lang w:val="en-US"/>
               </w:rPr>
-              <w:t>-</w:t>
+              <w:t>“y”</w:t>
             </w:r>
           </w:p>
         </w:tc>
@@ -626,7 +626,7 @@
               <w:rPr>
                 <w:lang w:val="en-US"/>
               </w:rPr>
-              <w:t>JPS</w:t>
+              <w:t>GPS</w:t>
             </w:r>
             <w:r>
               <w:rPr>
@@ -716,7 +716,16 @@
               <w:cnfStyle w:val="000000000000" w:firstRow="0" w:lastRow="0" w:firstColumn="0" w:lastColumn="0" w:oddVBand="0" w:evenVBand="0" w:oddHBand="0" w:evenHBand="0" w:firstRowFirstColumn="0" w:firstRowLastColumn="0" w:lastRowFirstColumn="0" w:lastRowLastColumn="0"/>
             </w:pPr>
             <w:r>
-              <w:t>-</w:t>
+              <w:t>доступне</w:t>
+            </w:r>
+            <w:r>
+              <w:rPr>
+                <w:lang w:val="en-US"/>
+              </w:rPr>
+              <w:t xml:space="preserve"> id</w:t>
+            </w:r>
+            <w:r>
+              <w:t xml:space="preserve"> </w:t>
             </w:r>
           </w:p>
         </w:tc>
@@ -813,8 +822,14 @@
             <w:pPr>
               <w:jc w:val="center"/>
               <w:cnfStyle w:val="000000100000" w:firstRow="0" w:lastRow="0" w:firstColumn="0" w:lastColumn="0" w:oddVBand="0" w:evenVBand="0" w:oddHBand="1" w:evenHBand="0" w:firstRowFirstColumn="0" w:firstRowLastColumn="0" w:lastRowFirstColumn="0" w:lastRowLastColumn="0"/>
-            </w:pPr>
-            <w:r>
+              <w:rPr>
+                <w:lang w:val="en-US"/>
+              </w:rPr>
+            </w:pPr>
+            <w:r>
+              <w:rPr>
+                <w:lang w:val="en-US"/>
+              </w:rPr>
               <w:t>-</w:t>
             </w:r>
           </w:p>
@@ -960,10 +975,7 @@
               <w:cnfStyle w:val="000000100000" w:firstRow="0" w:lastRow="0" w:firstColumn="0" w:lastColumn="0" w:oddVBand="0" w:evenVBand="0" w:oddHBand="1" w:evenHBand="0" w:firstRowFirstColumn="0" w:firstRowLastColumn="0" w:lastRowFirstColumn="0" w:lastRowLastColumn="0"/>
             </w:pPr>
             <w:r>
-              <w:t xml:space="preserve">Перевірка </w:t>
-            </w:r>
-            <w:r>
-              <w:t>коректності бронювання місця паркування</w:t>
+              <w:t>Перевірка коректності бронювання місця паркування</w:t>
             </w:r>
           </w:p>
         </w:tc>
@@ -1036,10 +1048,7 @@
               <w:cnfStyle w:val="000000100000" w:firstRow="0" w:lastRow="0" w:firstColumn="0" w:lastColumn="0" w:oddVBand="0" w:evenVBand="0" w:oddHBand="1" w:evenHBand="0" w:firstRowFirstColumn="0" w:firstRowLastColumn="0" w:lastRowFirstColumn="0" w:lastRowLastColumn="0"/>
             </w:pPr>
             <w:r>
-              <w:t>П</w:t>
-            </w:r>
-            <w:r>
-              <w:t xml:space="preserve">еревірка відсутності можливості бронювання місця паркування, заповненого більш ніж на 95% </w:t>
+              <w:t xml:space="preserve">Перевірка відсутності можливості бронювання місця паркування, заповненого більш ніж на 95% </w:t>
             </w:r>
           </w:p>
         </w:tc>
@@ -1252,7 +1261,7 @@
               <w:rPr>
                 <w:lang w:val="en-US"/>
               </w:rPr>
-              <w:t>JPS</w:t>
+              <w:t>GPS</w:t>
             </w:r>
             <w:r>
               <w:rPr>
@@ -1295,7 +1304,7 @@
               <w:cnfStyle w:val="000000000000" w:firstRow="0" w:lastRow="0" w:firstColumn="0" w:lastColumn="0" w:oddVBand="0" w:evenVBand="0" w:oddHBand="0" w:evenHBand="0" w:firstRowFirstColumn="0" w:firstRowLastColumn="0" w:lastRowFirstColumn="0" w:lastRowLastColumn="0"/>
             </w:pPr>
             <w:r>
-              <w:t>?</w:t>
+              <w:t>Обрано місце паркування</w:t>
             </w:r>
           </w:p>
         </w:tc>
@@ -1309,12 +1318,12 @@
         <w:tblLook w:val="04A0" w:firstRow="1" w:lastRow="0" w:firstColumn="1" w:lastColumn="0" w:noHBand="0" w:noVBand="1"/>
       </w:tblPr>
       <w:tblGrid>
-        <w:gridCol w:w="562"/>
-        <w:gridCol w:w="1985"/>
-        <w:gridCol w:w="850"/>
-        <w:gridCol w:w="2410"/>
-        <w:gridCol w:w="2268"/>
-        <w:gridCol w:w="1270"/>
+        <w:gridCol w:w="536"/>
+        <w:gridCol w:w="1854"/>
+        <w:gridCol w:w="1404"/>
+        <w:gridCol w:w="2274"/>
+        <w:gridCol w:w="2105"/>
+        <w:gridCol w:w="1172"/>
       </w:tblGrid>
       <w:tr>
         <w:trPr>
@@ -1450,7 +1459,7 @@
               <w:rPr>
                 <w:lang w:val="en-US"/>
               </w:rPr>
-              <w:t>JPS</w:t>
+              <w:t>GPS</w:t>
             </w:r>
           </w:p>
         </w:tc>
@@ -1471,7 +1480,7 @@
               <w:rPr>
                 <w:lang w:val="en-US"/>
               </w:rPr>
-              <w:t>-</w:t>
+              <w:t>“y”</w:t>
             </w:r>
           </w:p>
         </w:tc>
@@ -1492,7 +1501,7 @@
               <w:rPr>
                 <w:lang w:val="en-US"/>
               </w:rPr>
-              <w:t>JPS</w:t>
+              <w:t>GPS</w:t>
             </w:r>
             <w:r>
               <w:rPr>
@@ -1582,7 +1591,16 @@
               <w:cnfStyle w:val="000000000000" w:firstRow="0" w:lastRow="0" w:firstColumn="0" w:lastColumn="0" w:oddVBand="0" w:evenVBand="0" w:oddHBand="0" w:evenHBand="0" w:firstRowFirstColumn="0" w:firstRowLastColumn="0" w:lastRowFirstColumn="0" w:lastRowLastColumn="0"/>
             </w:pPr>
             <w:r>
-              <w:t>-</w:t>
+              <w:rPr>
+                <w:lang w:val="en-US"/>
+              </w:rPr>
+              <w:t>id</w:t>
+            </w:r>
+            <w:r>
+              <w:t xml:space="preserve"> паркування, </w:t>
+            </w:r>
+            <w:r>
+              <w:t>заповненого більш ніж на 95%</w:t>
             </w:r>
           </w:p>
         </w:tc>
@@ -1666,7 +1684,11 @@
               <w:cnfStyle w:val="000000100000" w:firstRow="0" w:lastRow="0" w:firstColumn="0" w:lastColumn="0" w:oddVBand="0" w:evenVBand="0" w:oddHBand="1" w:evenHBand="0" w:firstRowFirstColumn="0" w:firstRowLastColumn="0" w:lastRowFirstColumn="0" w:lastRowLastColumn="0"/>
             </w:pPr>
             <w:r>
-              <w:t>Бронювання місця паркування</w:t>
+              <w:t xml:space="preserve">Бронювання місця </w:t>
+            </w:r>
+            <w:r>
+              <w:lastRenderedPageBreak/>
+              <w:t>паркування</w:t>
             </w:r>
             <w:r>
               <w:t>, заповненого більш ніж на 95%</w:t>
@@ -1682,9 +1704,16 @@
             <w:pPr>
               <w:jc w:val="center"/>
               <w:cnfStyle w:val="000000100000" w:firstRow="0" w:lastRow="0" w:firstColumn="0" w:lastColumn="0" w:oddVBand="0" w:evenVBand="0" w:oddHBand="1" w:evenHBand="0" w:firstRowFirstColumn="0" w:firstRowLastColumn="0" w:lastRowFirstColumn="0" w:lastRowLastColumn="0"/>
-            </w:pPr>
-            <w:r>
-              <w:t>-</w:t>
+              <w:rPr>
+                <w:lang w:val="en-US"/>
+              </w:rPr>
+            </w:pPr>
+            <w:r>
+              <w:rPr>
+                <w:lang w:val="en-US"/>
+              </w:rPr>
+              <w:lastRenderedPageBreak/>
+              <w:t>“y”</w:t>
             </w:r>
           </w:p>
         </w:tc>
@@ -1699,7 +1728,11 @@
               <w:cnfStyle w:val="000000100000" w:firstRow="0" w:lastRow="0" w:firstColumn="0" w:lastColumn="0" w:oddVBand="0" w:evenVBand="0" w:oddHBand="1" w:evenHBand="0" w:firstRowFirstColumn="0" w:firstRowLastColumn="0" w:lastRowFirstColumn="0" w:lastRowLastColumn="0"/>
             </w:pPr>
             <w:r>
-              <w:t>Виведено повідомлення про неможливість забронювати дане місце</w:t>
+              <w:t xml:space="preserve">Виведено повідомлення про </w:t>
+            </w:r>
+            <w:r>
+              <w:lastRenderedPageBreak/>
+              <w:t>неможливість забронювати дане місце</w:t>
             </w:r>
           </w:p>
         </w:tc>
@@ -1714,7 +1747,12 @@
               <w:cnfStyle w:val="000000100000" w:firstRow="0" w:lastRow="0" w:firstColumn="0" w:lastColumn="0" w:oddVBand="0" w:evenVBand="0" w:oddHBand="1" w:evenHBand="0" w:firstRowFirstColumn="0" w:firstRowLastColumn="0" w:lastRowFirstColumn="0" w:lastRowLastColumn="0"/>
             </w:pPr>
             <w:r>
-              <w:t xml:space="preserve">Місце паркування заброньовано попри велику </w:t>
+              <w:lastRenderedPageBreak/>
+              <w:t xml:space="preserve">Місце паркування заброньовано </w:t>
+            </w:r>
+            <w:r>
+              <w:lastRenderedPageBreak/>
+              <w:t xml:space="preserve">попри велику </w:t>
             </w:r>
             <w:proofErr w:type="spellStart"/>
             <w:r>
@@ -1741,6 +1779,7 @@
               <w:rPr>
                 <w:lang w:val="en-US"/>
               </w:rPr>
+              <w:lastRenderedPageBreak/>
               <w:t>Failed (BG_1)</w:t>
             </w:r>
           </w:p>
@@ -1778,7 +1817,6 @@
               </w:rPr>
             </w:pPr>
             <w:r>
-              <w:lastRenderedPageBreak/>
               <w:t xml:space="preserve">Тест-кейс </w:t>
             </w:r>
             <w:r>
@@ -2121,7 +2159,13 @@
               <w:rPr>
                 <w:lang w:val="en-US"/>
               </w:rPr>
-              <w:t>JPS</w:t>
+              <w:t>G</w:t>
+            </w:r>
+            <w:r>
+              <w:rPr>
+                <w:lang w:val="en-US"/>
+              </w:rPr>
+              <w:t>PS</w:t>
             </w:r>
             <w:r>
               <w:t xml:space="preserve">, </w:t>
@@ -2164,7 +2208,7 @@
               <w:cnfStyle w:val="000000000000" w:firstRow="0" w:lastRow="0" w:firstColumn="0" w:lastColumn="0" w:oddVBand="0" w:evenVBand="0" w:oddHBand="0" w:evenHBand="0" w:firstRowFirstColumn="0" w:firstRowLastColumn="0" w:lastRowFirstColumn="0" w:lastRowLastColumn="0"/>
             </w:pPr>
             <w:r>
-              <w:t>?</w:t>
+              <w:t>Обрано час паркування</w:t>
             </w:r>
           </w:p>
         </w:tc>
@@ -2178,12 +2222,12 @@
         <w:tblLook w:val="04A0" w:firstRow="1" w:lastRow="0" w:firstColumn="1" w:lastColumn="0" w:noHBand="0" w:noVBand="1"/>
       </w:tblPr>
       <w:tblGrid>
-        <w:gridCol w:w="562"/>
-        <w:gridCol w:w="1985"/>
-        <w:gridCol w:w="850"/>
-        <w:gridCol w:w="2410"/>
-        <w:gridCol w:w="2268"/>
-        <w:gridCol w:w="1270"/>
+        <w:gridCol w:w="552"/>
+        <w:gridCol w:w="1931"/>
+        <w:gridCol w:w="1075"/>
+        <w:gridCol w:w="2355"/>
+        <w:gridCol w:w="2202"/>
+        <w:gridCol w:w="1230"/>
       </w:tblGrid>
       <w:tr>
         <w:trPr>
@@ -2319,7 +2363,7 @@
               <w:rPr>
                 <w:lang w:val="en-US"/>
               </w:rPr>
-              <w:t>JPS</w:t>
+              <w:t>GPS</w:t>
             </w:r>
           </w:p>
         </w:tc>
@@ -2340,7 +2384,7 @@
               <w:rPr>
                 <w:lang w:val="en-US"/>
               </w:rPr>
-              <w:t>-</w:t>
+              <w:t>“y”</w:t>
             </w:r>
           </w:p>
         </w:tc>
@@ -2361,7 +2405,13 @@
               <w:rPr>
                 <w:lang w:val="en-US"/>
               </w:rPr>
-              <w:t>JPS</w:t>
+              <w:t>G</w:t>
+            </w:r>
+            <w:r>
+              <w:rPr>
+                <w:lang w:val="en-US"/>
+              </w:rPr>
+              <w:t>PS</w:t>
             </w:r>
             <w:r>
               <w:rPr>
@@ -2449,9 +2499,18 @@
             <w:pPr>
               <w:jc w:val="center"/>
               <w:cnfStyle w:val="000000000000" w:firstRow="0" w:lastRow="0" w:firstColumn="0" w:lastColumn="0" w:oddVBand="0" w:evenVBand="0" w:oddHBand="0" w:evenHBand="0" w:firstRowFirstColumn="0" w:firstRowLastColumn="0" w:lastRowFirstColumn="0" w:lastRowLastColumn="0"/>
-            </w:pPr>
-            <w:r>
-              <w:t>-</w:t>
+              <w:rPr>
+                <w:lang w:val="en-US"/>
+              </w:rPr>
+            </w:pPr>
+            <w:r>
+              <w:t>доступне</w:t>
+            </w:r>
+            <w:r>
+              <w:rPr>
+                <w:lang w:val="en-US"/>
+              </w:rPr>
+              <w:t xml:space="preserve"> id</w:t>
             </w:r>
           </w:p>
         </w:tc>
@@ -2548,9 +2607,15 @@
             <w:pPr>
               <w:jc w:val="center"/>
               <w:cnfStyle w:val="000000100000" w:firstRow="0" w:lastRow="0" w:firstColumn="0" w:lastColumn="0" w:oddVBand="0" w:evenVBand="0" w:oddHBand="1" w:evenHBand="0" w:firstRowFirstColumn="0" w:firstRowLastColumn="0" w:lastRowFirstColumn="0" w:lastRowLastColumn="0"/>
-            </w:pPr>
-            <w:r>
-              <w:t>-</w:t>
+              <w:rPr>
+                <w:lang w:val="en-US"/>
+              </w:rPr>
+            </w:pPr>
+            <w:r>
+              <w:rPr>
+                <w:lang w:val="en-US"/>
+              </w:rPr>
+              <w:t>“y”</w:t>
             </w:r>
           </w:p>
         </w:tc>
@@ -2644,9 +2709,15 @@
             <w:pPr>
               <w:jc w:val="center"/>
               <w:cnfStyle w:val="000000000000" w:firstRow="0" w:lastRow="0" w:firstColumn="0" w:lastColumn="0" w:oddVBand="0" w:evenVBand="0" w:oddHBand="0" w:evenHBand="0" w:firstRowFirstColumn="0" w:firstRowLastColumn="0" w:lastRowFirstColumn="0" w:lastRowLastColumn="0"/>
-            </w:pPr>
-            <w:r>
-              <w:t>-</w:t>
+              <w:rPr>
+                <w:lang w:val="en-US"/>
+              </w:rPr>
+            </w:pPr>
+            <w:r>
+              <w:rPr>
+                <w:lang w:val="en-US"/>
+              </w:rPr>
+              <w:t>&gt; current time + day</w:t>
             </w:r>
           </w:p>
         </w:tc>
@@ -2695,15 +2766,7 @@
               <w:rPr>
                 <w:lang w:val="en-US"/>
               </w:rPr>
-              <w:t>Fail</w:t>
-            </w:r>
-            <w:bookmarkStart w:id="0" w:name="_GoBack"/>
-            <w:bookmarkEnd w:id="0"/>
-            <w:r>
-              <w:rPr>
-                <w:lang w:val="en-US"/>
-              </w:rPr>
-              <w:t>ed (BG_2)</w:t>
+              <w:t>Failed (BG_2)</w:t>
             </w:r>
           </w:p>
         </w:tc>
@@ -3088,7 +3151,7 @@
               <w:rPr>
                 <w:lang w:val="en-US"/>
               </w:rPr>
-              <w:t>JPS</w:t>
+              <w:t>GPS</w:t>
             </w:r>
             <w:r>
               <w:t>, обрав місце паркування та бажає його забронювати</w:t>
@@ -3125,7 +3188,7 @@
               <w:cnfStyle w:val="000000000000" w:firstRow="0" w:lastRow="0" w:firstColumn="0" w:lastColumn="0" w:oddVBand="0" w:evenVBand="0" w:oddHBand="0" w:evenHBand="0" w:firstRowFirstColumn="0" w:firstRowLastColumn="0" w:lastRowFirstColumn="0" w:lastRowLastColumn="0"/>
             </w:pPr>
             <w:r>
-              <w:t>?</w:t>
+              <w:t>Введено банківські дані</w:t>
             </w:r>
           </w:p>
         </w:tc>
@@ -3137,6 +3200,8 @@
           <w:lang w:val="ru-RU"/>
         </w:rPr>
       </w:pPr>
+      <w:bookmarkStart w:id="0" w:name="_GoBack"/>
+      <w:bookmarkEnd w:id="0"/>
     </w:p>
     <w:tbl>
       <w:tblPr>
@@ -3145,12 +3210,12 @@
         <w:tblLook w:val="04A0" w:firstRow="1" w:lastRow="0" w:firstColumn="1" w:lastColumn="0" w:noHBand="0" w:noVBand="1"/>
       </w:tblPr>
       <w:tblGrid>
-        <w:gridCol w:w="562"/>
-        <w:gridCol w:w="1985"/>
-        <w:gridCol w:w="850"/>
+        <w:gridCol w:w="548"/>
+        <w:gridCol w:w="1932"/>
+        <w:gridCol w:w="1626"/>
         <w:gridCol w:w="2410"/>
-        <w:gridCol w:w="2268"/>
-        <w:gridCol w:w="1270"/>
+        <w:gridCol w:w="1613"/>
+        <w:gridCol w:w="1216"/>
       </w:tblGrid>
       <w:tr>
         <w:trPr>
@@ -3159,7 +3224,7 @@
         <w:tc>
           <w:tcPr>
             <w:cnfStyle w:val="001000000000" w:firstRow="0" w:lastRow="0" w:firstColumn="1" w:lastColumn="0" w:oddVBand="0" w:evenVBand="0" w:oddHBand="0" w:evenHBand="0" w:firstRowFirstColumn="0" w:firstRowLastColumn="0" w:lastRowFirstColumn="0" w:lastRowLastColumn="0"/>
-            <w:tcW w:w="562" w:type="dxa"/>
+            <w:tcW w:w="548" w:type="dxa"/>
             <w:vAlign w:val="center"/>
           </w:tcPr>
           <w:p>
@@ -3173,7 +3238,7 @@
         </w:tc>
         <w:tc>
           <w:tcPr>
-            <w:tcW w:w="1985" w:type="dxa"/>
+            <w:tcW w:w="1932" w:type="dxa"/>
             <w:vAlign w:val="center"/>
           </w:tcPr>
           <w:p>
@@ -3188,7 +3253,7 @@
         </w:tc>
         <w:tc>
           <w:tcPr>
-            <w:tcW w:w="850" w:type="dxa"/>
+            <w:tcW w:w="1626" w:type="dxa"/>
             <w:vAlign w:val="center"/>
           </w:tcPr>
           <w:p>
@@ -3218,7 +3283,7 @@
         </w:tc>
         <w:tc>
           <w:tcPr>
-            <w:tcW w:w="2268" w:type="dxa"/>
+            <w:tcW w:w="1613" w:type="dxa"/>
             <w:vAlign w:val="center"/>
           </w:tcPr>
           <w:p>
@@ -3233,7 +3298,7 @@
         </w:tc>
         <w:tc>
           <w:tcPr>
-            <w:tcW w:w="1270" w:type="dxa"/>
+            <w:tcW w:w="1216" w:type="dxa"/>
             <w:vAlign w:val="center"/>
           </w:tcPr>
           <w:p>
@@ -3254,7 +3319,7 @@
         <w:tc>
           <w:tcPr>
             <w:cnfStyle w:val="001000000000" w:firstRow="0" w:lastRow="0" w:firstColumn="1" w:lastColumn="0" w:oddVBand="0" w:evenVBand="0" w:oddHBand="0" w:evenHBand="0" w:firstRowFirstColumn="0" w:firstRowLastColumn="0" w:lastRowFirstColumn="0" w:lastRowLastColumn="0"/>
-            <w:tcW w:w="562" w:type="dxa"/>
+            <w:tcW w:w="548" w:type="dxa"/>
             <w:vAlign w:val="center"/>
           </w:tcPr>
           <w:p>
@@ -3268,7 +3333,7 @@
         </w:tc>
         <w:tc>
           <w:tcPr>
-            <w:tcW w:w="1985" w:type="dxa"/>
+            <w:tcW w:w="1932" w:type="dxa"/>
             <w:vAlign w:val="center"/>
           </w:tcPr>
           <w:p>
@@ -3286,28 +3351,28 @@
               <w:rPr>
                 <w:lang w:val="en-US"/>
               </w:rPr>
-              <w:t>JPS</w:t>
-            </w:r>
-          </w:p>
-        </w:tc>
-        <w:tc>
-          <w:tcPr>
-            <w:tcW w:w="850" w:type="dxa"/>
-            <w:vAlign w:val="center"/>
-          </w:tcPr>
-          <w:p>
-            <w:pPr>
-              <w:jc w:val="center"/>
-              <w:cnfStyle w:val="000000100000" w:firstRow="0" w:lastRow="0" w:firstColumn="0" w:lastColumn="0" w:oddVBand="0" w:evenVBand="0" w:oddHBand="1" w:evenHBand="0" w:firstRowFirstColumn="0" w:firstRowLastColumn="0" w:lastRowFirstColumn="0" w:lastRowLastColumn="0"/>
-              <w:rPr>
-                <w:lang w:val="en-US"/>
-              </w:rPr>
-            </w:pPr>
-            <w:r>
-              <w:rPr>
-                <w:lang w:val="en-US"/>
-              </w:rPr>
-              <w:t>-</w:t>
+              <w:t>GPS</w:t>
+            </w:r>
+          </w:p>
+        </w:tc>
+        <w:tc>
+          <w:tcPr>
+            <w:tcW w:w="1626" w:type="dxa"/>
+            <w:vAlign w:val="center"/>
+          </w:tcPr>
+          <w:p>
+            <w:pPr>
+              <w:jc w:val="center"/>
+              <w:cnfStyle w:val="000000100000" w:firstRow="0" w:lastRow="0" w:firstColumn="0" w:lastColumn="0" w:oddVBand="0" w:evenVBand="0" w:oddHBand="1" w:evenHBand="0" w:firstRowFirstColumn="0" w:firstRowLastColumn="0" w:lastRowFirstColumn="0" w:lastRowLastColumn="0"/>
+              <w:rPr>
+                <w:lang w:val="en-US"/>
+              </w:rPr>
+            </w:pPr>
+            <w:r>
+              <w:rPr>
+                <w:lang w:val="en-US"/>
+              </w:rPr>
+              <w:t>“y”</w:t>
             </w:r>
           </w:p>
         </w:tc>
@@ -3328,7 +3393,7 @@
               <w:rPr>
                 <w:lang w:val="en-US"/>
               </w:rPr>
-              <w:t>JPS</w:t>
+              <w:t>GPS</w:t>
             </w:r>
             <w:r>
               <w:rPr>
@@ -3337,28 +3402,30 @@
               <w:t xml:space="preserve"> </w:t>
             </w:r>
             <w:r>
+              <w:lastRenderedPageBreak/>
               <w:t>для побудови маршруту</w:t>
             </w:r>
           </w:p>
         </w:tc>
         <w:tc>
           <w:tcPr>
-            <w:tcW w:w="2268" w:type="dxa"/>
-            <w:vAlign w:val="center"/>
-          </w:tcPr>
-          <w:p>
-            <w:pPr>
-              <w:jc w:val="center"/>
-              <w:cnfStyle w:val="000000100000" w:firstRow="0" w:lastRow="0" w:firstColumn="0" w:lastColumn="0" w:oddVBand="0" w:evenVBand="0" w:oddHBand="1" w:evenHBand="0" w:firstRowFirstColumn="0" w:firstRowLastColumn="0" w:lastRowFirstColumn="0" w:lastRowLastColumn="0"/>
-            </w:pPr>
-            <w:r>
+            <w:tcW w:w="1613" w:type="dxa"/>
+            <w:vAlign w:val="center"/>
+          </w:tcPr>
+          <w:p>
+            <w:pPr>
+              <w:jc w:val="center"/>
+              <w:cnfStyle w:val="000000100000" w:firstRow="0" w:lastRow="0" w:firstColumn="0" w:lastColumn="0" w:oddVBand="0" w:evenVBand="0" w:oddHBand="1" w:evenHBand="0" w:firstRowFirstColumn="0" w:firstRowLastColumn="0" w:lastRowFirstColumn="0" w:lastRowLastColumn="0"/>
+            </w:pPr>
+            <w:r>
+              <w:lastRenderedPageBreak/>
               <w:t>Як очікувано</w:t>
             </w:r>
           </w:p>
         </w:tc>
         <w:tc>
           <w:tcPr>
-            <w:tcW w:w="1270" w:type="dxa"/>
+            <w:tcW w:w="1216" w:type="dxa"/>
             <w:shd w:val="clear" w:color="auto" w:fill="A8D08D" w:themeFill="accent6" w:themeFillTint="99"/>
             <w:vAlign w:val="center"/>
           </w:tcPr>
@@ -3380,21 +3447,22 @@
         <w:tc>
           <w:tcPr>
             <w:cnfStyle w:val="001000000000" w:firstRow="0" w:lastRow="0" w:firstColumn="1" w:lastColumn="0" w:oddVBand="0" w:evenVBand="0" w:oddHBand="0" w:evenHBand="0" w:firstRowFirstColumn="0" w:firstRowLastColumn="0" w:lastRowFirstColumn="0" w:lastRowLastColumn="0"/>
-            <w:tcW w:w="562" w:type="dxa"/>
-            <w:vAlign w:val="center"/>
-          </w:tcPr>
-          <w:p>
-            <w:pPr>
-              <w:jc w:val="center"/>
-            </w:pPr>
-            <w:r>
+            <w:tcW w:w="548" w:type="dxa"/>
+            <w:vAlign w:val="center"/>
+          </w:tcPr>
+          <w:p>
+            <w:pPr>
+              <w:jc w:val="center"/>
+            </w:pPr>
+            <w:r>
+              <w:lastRenderedPageBreak/>
               <w:t>2</w:t>
             </w:r>
           </w:p>
         </w:tc>
         <w:tc>
           <w:tcPr>
-            <w:tcW w:w="1985" w:type="dxa"/>
+            <w:tcW w:w="1932" w:type="dxa"/>
             <w:vAlign w:val="center"/>
           </w:tcPr>
           <w:p>
@@ -3409,16 +3477,22 @@
         </w:tc>
         <w:tc>
           <w:tcPr>
-            <w:tcW w:w="850" w:type="dxa"/>
-            <w:vAlign w:val="center"/>
-          </w:tcPr>
-          <w:p>
-            <w:pPr>
-              <w:jc w:val="center"/>
-              <w:cnfStyle w:val="000000000000" w:firstRow="0" w:lastRow="0" w:firstColumn="0" w:lastColumn="0" w:oddVBand="0" w:evenVBand="0" w:oddHBand="0" w:evenHBand="0" w:firstRowFirstColumn="0" w:firstRowLastColumn="0" w:lastRowFirstColumn="0" w:lastRowLastColumn="0"/>
-            </w:pPr>
-            <w:r>
-              <w:t>-</w:t>
+            <w:tcW w:w="1626" w:type="dxa"/>
+            <w:vAlign w:val="center"/>
+          </w:tcPr>
+          <w:p>
+            <w:pPr>
+              <w:jc w:val="center"/>
+              <w:cnfStyle w:val="000000000000" w:firstRow="0" w:lastRow="0" w:firstColumn="0" w:lastColumn="0" w:oddVBand="0" w:evenVBand="0" w:oddHBand="0" w:evenHBand="0" w:firstRowFirstColumn="0" w:firstRowLastColumn="0" w:lastRowFirstColumn="0" w:lastRowLastColumn="0"/>
+            </w:pPr>
+            <w:r>
+              <w:t>доступне</w:t>
+            </w:r>
+            <w:r>
+              <w:rPr>
+                <w:lang w:val="en-US"/>
+              </w:rPr>
+              <w:t xml:space="preserve"> id</w:t>
             </w:r>
           </w:p>
         </w:tc>
@@ -3439,7 +3513,7 @@
         </w:tc>
         <w:tc>
           <w:tcPr>
-            <w:tcW w:w="2268" w:type="dxa"/>
+            <w:tcW w:w="1613" w:type="dxa"/>
             <w:vAlign w:val="center"/>
           </w:tcPr>
           <w:p>
@@ -3454,7 +3528,7 @@
         </w:tc>
         <w:tc>
           <w:tcPr>
-            <w:tcW w:w="1270" w:type="dxa"/>
+            <w:tcW w:w="1216" w:type="dxa"/>
             <w:shd w:val="clear" w:color="auto" w:fill="A8D08D" w:themeFill="accent6" w:themeFillTint="99"/>
             <w:vAlign w:val="center"/>
           </w:tcPr>
@@ -3479,22 +3553,21 @@
         <w:tc>
           <w:tcPr>
             <w:cnfStyle w:val="001000000000" w:firstRow="0" w:lastRow="0" w:firstColumn="1" w:lastColumn="0" w:oddVBand="0" w:evenVBand="0" w:oddHBand="0" w:evenHBand="0" w:firstRowFirstColumn="0" w:firstRowLastColumn="0" w:lastRowFirstColumn="0" w:lastRowLastColumn="0"/>
-            <w:tcW w:w="562" w:type="dxa"/>
-            <w:vAlign w:val="center"/>
-          </w:tcPr>
-          <w:p>
-            <w:pPr>
-              <w:jc w:val="center"/>
-            </w:pPr>
-            <w:r>
-              <w:lastRenderedPageBreak/>
+            <w:tcW w:w="548" w:type="dxa"/>
+            <w:vAlign w:val="center"/>
+          </w:tcPr>
+          <w:p>
+            <w:pPr>
+              <w:jc w:val="center"/>
+            </w:pPr>
+            <w:r>
               <w:t>3</w:t>
             </w:r>
           </w:p>
         </w:tc>
         <w:tc>
           <w:tcPr>
-            <w:tcW w:w="1985" w:type="dxa"/>
+            <w:tcW w:w="1932" w:type="dxa"/>
             <w:vAlign w:val="center"/>
           </w:tcPr>
           <w:p>
@@ -3509,16 +3582,22 @@
         </w:tc>
         <w:tc>
           <w:tcPr>
-            <w:tcW w:w="850" w:type="dxa"/>
-            <w:vAlign w:val="center"/>
-          </w:tcPr>
-          <w:p>
-            <w:pPr>
-              <w:jc w:val="center"/>
-              <w:cnfStyle w:val="000000100000" w:firstRow="0" w:lastRow="0" w:firstColumn="0" w:lastColumn="0" w:oddVBand="0" w:evenVBand="0" w:oddHBand="1" w:evenHBand="0" w:firstRowFirstColumn="0" w:firstRowLastColumn="0" w:lastRowFirstColumn="0" w:lastRowLastColumn="0"/>
-            </w:pPr>
-            <w:r>
-              <w:t>-</w:t>
+            <w:tcW w:w="1626" w:type="dxa"/>
+            <w:vAlign w:val="center"/>
+          </w:tcPr>
+          <w:p>
+            <w:pPr>
+              <w:jc w:val="center"/>
+              <w:cnfStyle w:val="000000100000" w:firstRow="0" w:lastRow="0" w:firstColumn="0" w:lastColumn="0" w:oddVBand="0" w:evenVBand="0" w:oddHBand="1" w:evenHBand="0" w:firstRowFirstColumn="0" w:firstRowLastColumn="0" w:lastRowFirstColumn="0" w:lastRowLastColumn="0"/>
+              <w:rPr>
+                <w:lang w:val="en-US"/>
+              </w:rPr>
+            </w:pPr>
+            <w:r>
+              <w:rPr>
+                <w:lang w:val="en-US"/>
+              </w:rPr>
+              <w:t>“y”</w:t>
             </w:r>
           </w:p>
         </w:tc>
@@ -3539,7 +3618,7 @@
         </w:tc>
         <w:tc>
           <w:tcPr>
-            <w:tcW w:w="2268" w:type="dxa"/>
+            <w:tcW w:w="1613" w:type="dxa"/>
             <w:vAlign w:val="center"/>
           </w:tcPr>
           <w:p>
@@ -3554,7 +3633,7 @@
         </w:tc>
         <w:tc>
           <w:tcPr>
-            <w:tcW w:w="1270" w:type="dxa"/>
+            <w:tcW w:w="1216" w:type="dxa"/>
             <w:shd w:val="clear" w:color="auto" w:fill="A8D08D" w:themeFill="accent6" w:themeFillTint="99"/>
             <w:vAlign w:val="center"/>
           </w:tcPr>
@@ -3576,7 +3655,7 @@
         <w:tc>
           <w:tcPr>
             <w:cnfStyle w:val="001000000000" w:firstRow="0" w:lastRow="0" w:firstColumn="1" w:lastColumn="0" w:oddVBand="0" w:evenVBand="0" w:oddHBand="0" w:evenHBand="0" w:firstRowFirstColumn="0" w:firstRowLastColumn="0" w:lastRowFirstColumn="0" w:lastRowLastColumn="0"/>
-            <w:tcW w:w="562" w:type="dxa"/>
+            <w:tcW w:w="548" w:type="dxa"/>
             <w:vAlign w:val="center"/>
           </w:tcPr>
           <w:p>
@@ -3590,7 +3669,7 @@
         </w:tc>
         <w:tc>
           <w:tcPr>
-            <w:tcW w:w="1985" w:type="dxa"/>
+            <w:tcW w:w="1932" w:type="dxa"/>
             <w:vAlign w:val="center"/>
           </w:tcPr>
           <w:p>
@@ -3605,16 +3684,43 @@
         </w:tc>
         <w:tc>
           <w:tcPr>
-            <w:tcW w:w="850" w:type="dxa"/>
-            <w:vAlign w:val="center"/>
-          </w:tcPr>
-          <w:p>
-            <w:pPr>
-              <w:jc w:val="center"/>
-              <w:cnfStyle w:val="000000000000" w:firstRow="0" w:lastRow="0" w:firstColumn="0" w:lastColumn="0" w:oddVBand="0" w:evenVBand="0" w:oddHBand="0" w:evenHBand="0" w:firstRowFirstColumn="0" w:firstRowLastColumn="0" w:lastRowFirstColumn="0" w:lastRowLastColumn="0"/>
-            </w:pPr>
-            <w:r>
-              <w:t>-</w:t>
+            <w:tcW w:w="1626" w:type="dxa"/>
+            <w:vAlign w:val="center"/>
+          </w:tcPr>
+          <w:p>
+            <w:pPr>
+              <w:jc w:val="center"/>
+              <w:cnfStyle w:val="000000000000" w:firstRow="0" w:lastRow="0" w:firstColumn="0" w:lastColumn="0" w:oddVBand="0" w:evenVBand="0" w:oddHBand="0" w:evenHBand="0" w:firstRowFirstColumn="0" w:firstRowLastColumn="0" w:lastRowFirstColumn="0" w:lastRowLastColumn="0"/>
+            </w:pPr>
+            <w:r>
+              <w:t xml:space="preserve">вид відмінний від </w:t>
+            </w:r>
+            <w:r>
+              <w:t xml:space="preserve">XXXX </w:t>
+            </w:r>
+            <w:proofErr w:type="spellStart"/>
+            <w:r>
+              <w:t>XXXX</w:t>
+            </w:r>
+            <w:proofErr w:type="spellEnd"/>
+            <w:r>
+              <w:t xml:space="preserve"> </w:t>
+            </w:r>
+            <w:proofErr w:type="spellStart"/>
+            <w:r>
+              <w:t>XXXX</w:t>
+            </w:r>
+            <w:proofErr w:type="spellEnd"/>
+            <w:r>
+              <w:t xml:space="preserve"> </w:t>
+            </w:r>
+            <w:proofErr w:type="spellStart"/>
+            <w:r>
+              <w:t>XXXX</w:t>
+            </w:r>
+            <w:proofErr w:type="spellEnd"/>
+            <w:r>
+              <w:t>, XX/XX, XXX, XXXX</w:t>
             </w:r>
           </w:p>
         </w:tc>
@@ -3629,16 +3735,13 @@
               <w:cnfStyle w:val="000000000000" w:firstRow="0" w:lastRow="0" w:firstColumn="0" w:lastColumn="0" w:oddVBand="0" w:evenVBand="0" w:oddHBand="0" w:evenHBand="0" w:firstRowFirstColumn="0" w:firstRowLastColumn="0" w:lastRowFirstColumn="0" w:lastRowLastColumn="0"/>
             </w:pPr>
             <w:r>
-              <w:t xml:space="preserve">Виведено повідомлення про </w:t>
-            </w:r>
-            <w:r>
-              <w:t>некоректно введені дані</w:t>
-            </w:r>
-          </w:p>
-        </w:tc>
-        <w:tc>
-          <w:tcPr>
-            <w:tcW w:w="2268" w:type="dxa"/>
+              <w:t>Виведено повідомлення про некоректно введені дані</w:t>
+            </w:r>
+          </w:p>
+        </w:tc>
+        <w:tc>
+          <w:tcPr>
+            <w:tcW w:w="1613" w:type="dxa"/>
             <w:vAlign w:val="center"/>
           </w:tcPr>
           <w:p>
@@ -3653,7 +3756,7 @@
         </w:tc>
         <w:tc>
           <w:tcPr>
-            <w:tcW w:w="1270" w:type="dxa"/>
+            <w:tcW w:w="1216" w:type="dxa"/>
             <w:shd w:val="clear" w:color="auto" w:fill="FF7C80"/>
             <w:vAlign w:val="center"/>
           </w:tcPr>
@@ -3666,25 +3769,13 @@
               <w:rPr>
                 <w:lang w:val="en-US"/>
               </w:rPr>
-              <w:t>Failed (BG_3</w:t>
-            </w:r>
-            <w:r>
-              <w:rPr>
-                <w:lang w:val="en-US"/>
-              </w:rPr>
-              <w:t>)</w:t>
+              <w:t>Failed (BG_3)</w:t>
             </w:r>
           </w:p>
         </w:tc>
       </w:tr>
     </w:tbl>
-    <w:p>
-      <w:pPr>
-        <w:rPr>
-          <w:lang w:val="ru-RU"/>
-        </w:rPr>
-      </w:pPr>
-    </w:p>
+    <w:p/>
     <w:sectPr>
       <w:pgSz w:w="11906" w:h="16838"/>
       <w:pgMar w:top="1134" w:right="850" w:bottom="1134" w:left="1701" w:header="708" w:footer="708" w:gutter="0"/>
@@ -4199,6 +4290,17 @@
       </w:tcPr>
     </w:tblStylePr>
   </w:style>
+  <w:style w:type="paragraph" w:styleId="a4">
+    <w:name w:val="List Paragraph"/>
+    <w:basedOn w:val="a"/>
+    <w:uiPriority w:val="34"/>
+    <w:qFormat/>
+    <w:rsid w:val="00B620F8"/>
+    <w:pPr>
+      <w:ind w:left="720"/>
+      <w:contextualSpacing/>
+    </w:pPr>
+  </w:style>
 </w:styles>
 </file>
 

</xml_diff>